<commit_message>
lesson 230 - tuesday
</commit_message>
<xml_diff>
--- a/english_via_skype/solutions/doc/lesson_228_project interv (1) (1)_edit.docx
+++ b/english_via_skype/solutions/doc/lesson_228_project interv (1) (1)_edit.docx
@@ -152,6 +152,32 @@
         </w:rPr>
         <w:t>big, track,</w:t>
       </w:r>
+      <w:bookmarkStart w:id="0" w:name="_GoBack"/>
+      <w:bookmarkEnd w:id="0"/>
+      <w:r>
+        <w:rPr>
+          <w:sz w:val="32"/>
+          <w:szCs w:val="32"/>
+          <w:lang w:val="en-US"/>
+        </w:rPr>
+        <w:t xml:space="preserve"> </w:t>
+      </w:r>
+      <w:r>
+        <w:rPr>
+          <w:sz w:val="32"/>
+          <w:szCs w:val="32"/>
+          <w:lang w:val="en-US"/>
+        </w:rPr>
+        <w:t xml:space="preserve">wraps, </w:t>
+      </w:r>
+      <w:r>
+        <w:rPr>
+          <w:sz w:val="32"/>
+          <w:szCs w:val="32"/>
+          <w:lang w:val="en-US"/>
+        </w:rPr>
+        <w:t>mum’s</w:t>
+      </w:r>
       <w:r>
         <w:rPr>
           <w:sz w:val="32"/>
@@ -166,30 +192,6 @@
           <w:szCs w:val="32"/>
           <w:lang w:val="en-US"/>
         </w:rPr>
-        <w:t xml:space="preserve">wraps, </w:t>
-      </w:r>
-      <w:r>
-        <w:rPr>
-          <w:sz w:val="32"/>
-          <w:szCs w:val="32"/>
-          <w:lang w:val="en-US"/>
-        </w:rPr>
-        <w:t>mum’s</w:t>
-      </w:r>
-      <w:r>
-        <w:rPr>
-          <w:sz w:val="32"/>
-          <w:szCs w:val="32"/>
-          <w:lang w:val="en-US"/>
-        </w:rPr>
-        <w:t xml:space="preserve">, </w:t>
-      </w:r>
-      <w:r>
-        <w:rPr>
-          <w:sz w:val="32"/>
-          <w:szCs w:val="32"/>
-          <w:lang w:val="en-US"/>
-        </w:rPr>
         <w:t>wind</w:t>
       </w:r>
       <w:r>
@@ -216,33 +218,6 @@
         </w:rPr>
         <w:t>, ground</w:t>
       </w:r>
-    </w:p>
-    <w:p>
-      <w:pPr>
-        <w:rPr>
-          <w:sz w:val="32"/>
-          <w:szCs w:val="32"/>
-          <w:lang w:val="en-US"/>
-        </w:rPr>
-      </w:pPr>
-      <w:r>
-        <w:rPr>
-          <w:sz w:val="32"/>
-          <w:szCs w:val="32"/>
-          <w:lang w:val="en-US"/>
-        </w:rPr>
-        <w:t>track</w:t>
-      </w:r>
-    </w:p>
-    <w:p>
-      <w:pPr>
-        <w:rPr>
-          <w:b/>
-          <w:sz w:val="32"/>
-          <w:szCs w:val="32"/>
-          <w:lang w:val="en-US"/>
-        </w:rPr>
-      </w:pPr>
     </w:p>
     <w:p>
       <w:pPr>
@@ -957,8 +932,6 @@
         </w:rPr>
         <w:t>icing, plug, twisted, run, base</w:t>
       </w:r>
-      <w:bookmarkStart w:id="0" w:name="_GoBack"/>
-      <w:bookmarkEnd w:id="0"/>
       <w:r>
         <w:rPr>
           <w:sz w:val="32"/>

</xml_diff>